<commit_message>
Added a mobile menu, made mobile adaptation of the sides: project, blog, etc.
</commit_message>
<xml_diff>
--- a/public/documents/Resume_RU.docx
+++ b/public/documents/Resume_RU.docx
@@ -1035,7 +1035,7 @@
                 <w:sz w:val="36"/>
                 <w:szCs w:val="36"/>
               </w:rPr>
-              <w:t xml:space="preserve"> - </w:t>
+              <w:t>-</w:t>
             </w:r>
             <w:r>
               <w:rPr>
@@ -1043,7 +1043,15 @@
                 <w:szCs w:val="36"/>
                 <w:lang w:val="en-US"/>
               </w:rPr>
-              <w:t>end</w:t>
+              <w:t>E</w:t>
+            </w:r>
+            <w:r>
+              <w:rPr>
+                <w:sz w:val="36"/>
+                <w:szCs w:val="36"/>
+                <w:lang w:val="en-US"/>
+              </w:rPr>
+              <w:t>nd</w:t>
             </w:r>
             <w:r>
               <w:rPr>
@@ -1198,7 +1206,14 @@
                 <w:rFonts w:cstheme="minorHAnsi"/>
                 <w:lang w:val="en-US"/>
               </w:rPr>
-              <w:t>end</w:t>
+              <w:t>E</w:t>
+            </w:r>
+            <w:r>
+              <w:rPr>
+                <w:rFonts w:cstheme="minorHAnsi"/>
+                <w:lang w:val="en-US"/>
+              </w:rPr>
+              <w:t>nd</w:t>
             </w:r>
             <w:r>
               <w:rPr>
@@ -1243,7 +1258,7 @@
                 <w:rFonts w:cstheme="minorHAnsi"/>
                 <w:shd w:val="clear" w:color="auto" w:fill="FFFFFF"/>
               </w:rPr>
-              <w:t xml:space="preserve"> компаний, и постепенно интерес к этой области возрастал. И когда появилась возможность, в том числе и финансовая</w:t>
+              <w:t xml:space="preserve"> компаний и постепенно интерес к этой области возрастал. И когда появилась возможность, в том числе и финансовая</w:t>
             </w:r>
             <w:r>
               <w:rPr>
@@ -1848,7 +1863,7 @@
         <v:path o:extrusionok="f" gradientshapeok="t" o:connecttype="rect"/>
         <o:lock v:ext="edit" aspectratio="t"/>
       </v:shapetype>
-      <v:shape id="_x0000_i1039" type="#_x0000_t75" style="width:409.8pt;height:409.8pt;visibility:visible;mso-wrap-style:square" o:bullet="t">
+      <v:shape id="_x0000_i1043" type="#_x0000_t75" style="width:409.8pt;height:409.8pt;visibility:visible;mso-wrap-style:square" o:bullet="t">
         <v:imagedata r:id="rId1" o:title=""/>
       </v:shape>
     </w:pict>

</xml_diff>